<commit_message>
include JSONSchema example in report
</commit_message>
<xml_diff>
--- a/templates/report-template-hw4.docx
+++ b/templates/report-template-hw4.docx
@@ -648,8 +648,6 @@
         </w:rPr>
         <w:t>{@hw_9}</w:t>
       </w:r>
-      <w:bookmarkStart w:id="0" w:name="_GoBack"/>
-      <w:bookmarkEnd w:id="0"/>
     </w:p>
     <w:p>
       <w:pPr>
@@ -683,6 +681,61 @@
         </w:rPr>
         <w:t>{@hw_10}</w:t>
       </w:r>
+    </w:p>
+    <w:p>
+      <w:pPr>
+        <w:pStyle w:val="Listenabsatz"/>
+        <w:numPr>
+          <w:ilvl w:val="0"/>
+          <w:numId w:val="15"/>
+        </w:numPr>
+        <w:rPr>
+          <w:b/>
+          <w:lang w:val="de-AT"/>
+        </w:rPr>
+      </w:pPr>
+      <w:r>
+        <w:rPr>
+          <w:b/>
+          <w:lang w:val="de-AT"/>
+        </w:rPr>
+        <w:t>JSON Schema: {hw_11</w:t>
+      </w:r>
+      <w:r>
+        <w:rPr>
+          <w:b/>
+          <w:lang w:val="de-AT"/>
+        </w:rPr>
+        <w:t>_file}</w:t>
+      </w:r>
+    </w:p>
+    <w:p>
+      <w:pPr>
+        <w:rPr>
+          <w:lang w:val="de-AT"/>
+        </w:rPr>
+      </w:pPr>
+      <w:r>
+        <w:rPr>
+          <w:lang w:val="de-AT"/>
+        </w:rPr>
+        <w:t>{@hw_11</w:t>
+      </w:r>
+      <w:bookmarkStart w:id="0" w:name="_GoBack"/>
+      <w:bookmarkEnd w:id="0"/>
+      <w:r>
+        <w:rPr>
+          <w:lang w:val="de-AT"/>
+        </w:rPr>
+        <w:t>}</w:t>
+      </w:r>
+    </w:p>
+    <w:p>
+      <w:pPr>
+        <w:rPr>
+          <w:lang w:val="de-AT"/>
+        </w:rPr>
+      </w:pPr>
     </w:p>
     <w:sectPr>
       <w:headerReference w:type="default" r:id="rId7"/>
@@ -1227,6 +1280,95 @@
     </w:lvl>
   </w:abstractNum>
   <w:abstractNum w:abstractNumId="5" w15:restartNumberingAfterBreak="0">
+    <w:nsid w:val="1CEA635A"/>
+    <w:multiLevelType w:val="hybridMultilevel"/>
+    <w:tmpl w:val="AC0A833A"/>
+    <w:lvl w:ilvl="0" w:tplc="E57C7254">
+      <w:start w:val="1"/>
+      <w:numFmt w:val="decimal"/>
+      <w:lvlText w:val="%1."/>
+      <w:lvlJc w:val="left"/>
+      <w:pPr>
+        <w:ind w:left="1080" w:hanging="360"/>
+      </w:pPr>
+      <w:rPr>
+        <w:rFonts w:hint="default"/>
+      </w:rPr>
+    </w:lvl>
+    <w:lvl w:ilvl="1" w:tplc="04090019" w:tentative="1">
+      <w:start w:val="1"/>
+      <w:numFmt w:val="lowerLetter"/>
+      <w:lvlText w:val="%2."/>
+      <w:lvlJc w:val="left"/>
+      <w:pPr>
+        <w:ind w:left="1800" w:hanging="360"/>
+      </w:pPr>
+    </w:lvl>
+    <w:lvl w:ilvl="2" w:tplc="0409001B" w:tentative="1">
+      <w:start w:val="1"/>
+      <w:numFmt w:val="lowerRoman"/>
+      <w:lvlText w:val="%3."/>
+      <w:lvlJc w:val="right"/>
+      <w:pPr>
+        <w:ind w:left="2520" w:hanging="180"/>
+      </w:pPr>
+    </w:lvl>
+    <w:lvl w:ilvl="3" w:tplc="0409000F" w:tentative="1">
+      <w:start w:val="1"/>
+      <w:numFmt w:val="decimal"/>
+      <w:lvlText w:val="%4."/>
+      <w:lvlJc w:val="left"/>
+      <w:pPr>
+        <w:ind w:left="3240" w:hanging="360"/>
+      </w:pPr>
+    </w:lvl>
+    <w:lvl w:ilvl="4" w:tplc="04090019" w:tentative="1">
+      <w:start w:val="1"/>
+      <w:numFmt w:val="lowerLetter"/>
+      <w:lvlText w:val="%5."/>
+      <w:lvlJc w:val="left"/>
+      <w:pPr>
+        <w:ind w:left="3960" w:hanging="360"/>
+      </w:pPr>
+    </w:lvl>
+    <w:lvl w:ilvl="5" w:tplc="0409001B" w:tentative="1">
+      <w:start w:val="1"/>
+      <w:numFmt w:val="lowerRoman"/>
+      <w:lvlText w:val="%6."/>
+      <w:lvlJc w:val="right"/>
+      <w:pPr>
+        <w:ind w:left="4680" w:hanging="180"/>
+      </w:pPr>
+    </w:lvl>
+    <w:lvl w:ilvl="6" w:tplc="0409000F" w:tentative="1">
+      <w:start w:val="1"/>
+      <w:numFmt w:val="decimal"/>
+      <w:lvlText w:val="%7."/>
+      <w:lvlJc w:val="left"/>
+      <w:pPr>
+        <w:ind w:left="5400" w:hanging="360"/>
+      </w:pPr>
+    </w:lvl>
+    <w:lvl w:ilvl="7" w:tplc="04090019" w:tentative="1">
+      <w:start w:val="1"/>
+      <w:numFmt w:val="lowerLetter"/>
+      <w:lvlText w:val="%8."/>
+      <w:lvlJc w:val="left"/>
+      <w:pPr>
+        <w:ind w:left="6120" w:hanging="360"/>
+      </w:pPr>
+    </w:lvl>
+    <w:lvl w:ilvl="8" w:tplc="0409001B" w:tentative="1">
+      <w:start w:val="1"/>
+      <w:numFmt w:val="lowerRoman"/>
+      <w:lvlText w:val="%9."/>
+      <w:lvlJc w:val="right"/>
+      <w:pPr>
+        <w:ind w:left="6840" w:hanging="180"/>
+      </w:pPr>
+    </w:lvl>
+  </w:abstractNum>
+  <w:abstractNum w:abstractNumId="6" w15:restartNumberingAfterBreak="0">
     <w:nsid w:val="27ED79D6"/>
     <w:multiLevelType w:val="hybridMultilevel"/>
     <w:tmpl w:val="73C4828E"/>
@@ -1315,7 +1457,7 @@
       </w:pPr>
     </w:lvl>
   </w:abstractNum>
-  <w:abstractNum w:abstractNumId="6" w15:restartNumberingAfterBreak="0">
+  <w:abstractNum w:abstractNumId="7" w15:restartNumberingAfterBreak="0">
     <w:nsid w:val="29E45C9F"/>
     <w:multiLevelType w:val="hybridMultilevel"/>
     <w:tmpl w:val="B1349244"/>
@@ -1404,7 +1546,7 @@
       </w:pPr>
     </w:lvl>
   </w:abstractNum>
-  <w:abstractNum w:abstractNumId="7" w15:restartNumberingAfterBreak="0">
+  <w:abstractNum w:abstractNumId="8" w15:restartNumberingAfterBreak="0">
     <w:nsid w:val="2F5518AE"/>
     <w:multiLevelType w:val="hybridMultilevel"/>
     <w:tmpl w:val="8D22EB5E"/>
@@ -1493,10 +1635,10 @@
       </w:pPr>
     </w:lvl>
   </w:abstractNum>
-  <w:abstractNum w:abstractNumId="8" w15:restartNumberingAfterBreak="0">
+  <w:abstractNum w:abstractNumId="9" w15:restartNumberingAfterBreak="0">
     <w:nsid w:val="2FAE6A93"/>
     <w:multiLevelType w:val="hybridMultilevel"/>
-    <w:tmpl w:val="AC0A833A"/>
+    <w:tmpl w:val="5DA02E5E"/>
     <w:lvl w:ilvl="0" w:tplc="E57C7254">
       <w:start w:val="1"/>
       <w:numFmt w:val="decimal"/>
@@ -1582,7 +1724,7 @@
       </w:pPr>
     </w:lvl>
   </w:abstractNum>
-  <w:abstractNum w:abstractNumId="9" w15:restartNumberingAfterBreak="0">
+  <w:abstractNum w:abstractNumId="10" w15:restartNumberingAfterBreak="0">
     <w:nsid w:val="30E50BB7"/>
     <w:multiLevelType w:val="hybridMultilevel"/>
     <w:tmpl w:val="DDF69F36"/>
@@ -1671,7 +1813,7 @@
       </w:pPr>
     </w:lvl>
   </w:abstractNum>
-  <w:abstractNum w:abstractNumId="10" w15:restartNumberingAfterBreak="0">
+  <w:abstractNum w:abstractNumId="11" w15:restartNumberingAfterBreak="0">
     <w:nsid w:val="330E7069"/>
     <w:multiLevelType w:val="hybridMultilevel"/>
     <w:tmpl w:val="DDF69F36"/>
@@ -1760,7 +1902,7 @@
       </w:pPr>
     </w:lvl>
   </w:abstractNum>
-  <w:abstractNum w:abstractNumId="11" w15:restartNumberingAfterBreak="0">
+  <w:abstractNum w:abstractNumId="12" w15:restartNumberingAfterBreak="0">
     <w:nsid w:val="38EB57CD"/>
     <w:multiLevelType w:val="hybridMultilevel"/>
     <w:tmpl w:val="D04EB518"/>
@@ -1849,7 +1991,7 @@
       </w:pPr>
     </w:lvl>
   </w:abstractNum>
-  <w:abstractNum w:abstractNumId="12" w15:restartNumberingAfterBreak="0">
+  <w:abstractNum w:abstractNumId="13" w15:restartNumberingAfterBreak="0">
     <w:nsid w:val="4E1B2FDE"/>
     <w:multiLevelType w:val="hybridMultilevel"/>
     <w:tmpl w:val="F05479B2"/>
@@ -1938,7 +2080,7 @@
       </w:pPr>
     </w:lvl>
   </w:abstractNum>
-  <w:abstractNum w:abstractNumId="13" w15:restartNumberingAfterBreak="0">
+  <w:abstractNum w:abstractNumId="14" w15:restartNumberingAfterBreak="0">
     <w:nsid w:val="5348397E"/>
     <w:multiLevelType w:val="hybridMultilevel"/>
     <w:tmpl w:val="08BA14F2"/>
@@ -2027,7 +2169,7 @@
       </w:pPr>
     </w:lvl>
   </w:abstractNum>
-  <w:abstractNum w:abstractNumId="14" w15:restartNumberingAfterBreak="0">
+  <w:abstractNum w:abstractNumId="15" w15:restartNumberingAfterBreak="0">
     <w:nsid w:val="5BFC183C"/>
     <w:multiLevelType w:val="hybridMultilevel"/>
     <w:tmpl w:val="E1FE6E14"/>
@@ -2116,7 +2258,7 @@
       </w:pPr>
     </w:lvl>
   </w:abstractNum>
-  <w:abstractNum w:abstractNumId="15" w15:restartNumberingAfterBreak="0">
+  <w:abstractNum w:abstractNumId="16" w15:restartNumberingAfterBreak="0">
     <w:nsid w:val="681B18F3"/>
     <w:multiLevelType w:val="hybridMultilevel"/>
     <w:tmpl w:val="4E78B31C"/>
@@ -2209,28 +2351,28 @@
     <w:abstractNumId w:val="0"/>
   </w:num>
   <w:num w:numId="2">
-    <w:abstractNumId w:val="7"/>
+    <w:abstractNumId w:val="8"/>
   </w:num>
   <w:num w:numId="3">
     <w:abstractNumId w:val="1"/>
   </w:num>
   <w:num w:numId="4">
-    <w:abstractNumId w:val="13"/>
+    <w:abstractNumId w:val="14"/>
   </w:num>
   <w:num w:numId="5">
+    <w:abstractNumId w:val="12"/>
+  </w:num>
+  <w:num w:numId="6">
+    <w:abstractNumId w:val="16"/>
+  </w:num>
+  <w:num w:numId="7">
+    <w:abstractNumId w:val="15"/>
+  </w:num>
+  <w:num w:numId="8">
     <w:abstractNumId w:val="11"/>
   </w:num>
-  <w:num w:numId="6">
-    <w:abstractNumId w:val="15"/>
-  </w:num>
-  <w:num w:numId="7">
-    <w:abstractNumId w:val="14"/>
-  </w:num>
-  <w:num w:numId="8">
+  <w:num w:numId="9">
     <w:abstractNumId w:val="10"/>
-  </w:num>
-  <w:num w:numId="9">
-    <w:abstractNumId w:val="9"/>
   </w:num>
   <w:num w:numId="10">
     <w:abstractNumId w:val="3"/>
@@ -2239,18 +2381,21 @@
     <w:abstractNumId w:val="4"/>
   </w:num>
   <w:num w:numId="12">
-    <w:abstractNumId w:val="12"/>
+    <w:abstractNumId w:val="13"/>
   </w:num>
   <w:num w:numId="13">
-    <w:abstractNumId w:val="6"/>
+    <w:abstractNumId w:val="7"/>
   </w:num>
   <w:num w:numId="14">
     <w:abstractNumId w:val="2"/>
   </w:num>
   <w:num w:numId="15">
-    <w:abstractNumId w:val="8"/>
+    <w:abstractNumId w:val="9"/>
   </w:num>
   <w:num w:numId="16">
+    <w:abstractNumId w:val="6"/>
+  </w:num>
+  <w:num w:numId="17">
     <w:abstractNumId w:val="5"/>
   </w:num>
 </w:numbering>

</xml_diff>

<commit_message>
store data and schema in db
</commit_message>
<xml_diff>
--- a/templates/report-template-hw4.docx
+++ b/templates/report-template-hw4.docx
@@ -133,6 +133,30 @@
           <w:p>
             <w:pPr>
               <w:spacing w:before="60"/>
+              <w:rPr>
+                <w:rFonts w:ascii="Arial" w:eastAsia="IPLCH K+ TU Sans" w:hAnsi="Arial" w:cs="Arial"/>
+                <w:bCs/>
+                <w:color w:val="000000"/>
+                <w:sz w:val="20"/>
+                <w:szCs w:val="20"/>
+                <w:lang w:val="de-AT"/>
+              </w:rPr>
+            </w:pPr>
+            <w:r>
+              <w:rPr>
+                <w:rFonts w:ascii="Arial" w:eastAsia="IPLCH K+ TU Sans" w:hAnsi="Arial" w:cs="Arial"/>
+                <w:bCs/>
+                <w:color w:val="000000"/>
+                <w:sz w:val="20"/>
+                <w:szCs w:val="20"/>
+                <w:lang w:val="de-AT"/>
+              </w:rPr>
+              <w:t>Buchungen</w:t>
+            </w:r>
+          </w:p>
+          <w:p>
+            <w:pPr>
+              <w:spacing w:before="60"/>
               <w:jc w:val="right"/>
               <w:rPr>
                 <w:rFonts w:ascii="Arial" w:eastAsia="IPLCH K+ TU Sans" w:hAnsi="Arial" w:cs="Arial"/>
@@ -143,6 +167,99 @@
                 <w:lang w:val="de-AT"/>
               </w:rPr>
             </w:pPr>
+            <w:r>
+              <w:rPr>
+                <w:rFonts w:ascii="Arial" w:eastAsia="IPLCH K+ TU Sans" w:hAnsi="Arial" w:cs="Arial"/>
+                <w:bCs/>
+                <w:color w:val="000000"/>
+                <w:sz w:val="20"/>
+                <w:szCs w:val="20"/>
+                <w:lang w:val="de-AT"/>
+              </w:rPr>
+              <w:t xml:space="preserve">……. / </w:t>
+            </w:r>
+            <w:r>
+              <w:rPr>
+                <w:rFonts w:ascii="Arial" w:eastAsia="IPLCH K+ TU Sans" w:hAnsi="Arial" w:cs="Arial"/>
+                <w:bCs/>
+                <w:color w:val="000000"/>
+                <w:sz w:val="20"/>
+                <w:szCs w:val="20"/>
+                <w:lang w:val="de-AT"/>
+              </w:rPr>
+              <w:t>6</w:t>
+            </w:r>
+            <w:r>
+              <w:rPr>
+                <w:rFonts w:ascii="Arial" w:eastAsia="IPLCH K+ TU Sans" w:hAnsi="Arial" w:cs="Arial"/>
+                <w:bCs/>
+                <w:color w:val="000000"/>
+                <w:sz w:val="20"/>
+                <w:szCs w:val="20"/>
+                <w:lang w:val="de-AT"/>
+              </w:rPr>
+              <w:t xml:space="preserve"> Punkten</w:t>
+            </w:r>
+          </w:p>
+          <w:p>
+            <w:pPr>
+              <w:spacing w:before="60"/>
+              <w:rPr>
+                <w:rFonts w:ascii="Arial" w:eastAsia="IPLCH K+ TU Sans" w:hAnsi="Arial" w:cs="Arial"/>
+                <w:bCs/>
+                <w:color w:val="000000"/>
+                <w:sz w:val="20"/>
+                <w:szCs w:val="20"/>
+                <w:lang w:val="de-AT"/>
+              </w:rPr>
+            </w:pPr>
+            <w:r>
+              <w:rPr>
+                <w:rFonts w:ascii="Arial" w:eastAsia="IPLCH K+ TU Sans" w:hAnsi="Arial" w:cs="Arial"/>
+                <w:bCs/>
+                <w:color w:val="000000"/>
+                <w:sz w:val="20"/>
+                <w:szCs w:val="20"/>
+                <w:lang w:val="de-AT"/>
+              </w:rPr>
+              <w:t>JSON Schema</w:t>
+            </w:r>
+          </w:p>
+          <w:p>
+            <w:pPr>
+              <w:spacing w:before="60"/>
+              <w:jc w:val="right"/>
+              <w:rPr>
+                <w:rFonts w:ascii="Arial" w:eastAsia="IPLCH K+ TU Sans" w:hAnsi="Arial" w:cs="Arial"/>
+                <w:bCs/>
+                <w:color w:val="000000"/>
+                <w:sz w:val="20"/>
+                <w:szCs w:val="20"/>
+                <w:lang w:val="de-AT"/>
+              </w:rPr>
+            </w:pPr>
+            <w:r>
+              <w:rPr>
+                <w:rFonts w:ascii="Arial" w:eastAsia="IPLCH K+ TU Sans" w:hAnsi="Arial" w:cs="Arial"/>
+                <w:bCs/>
+                <w:color w:val="000000"/>
+                <w:sz w:val="20"/>
+                <w:szCs w:val="20"/>
+                <w:lang w:val="de-AT"/>
+              </w:rPr>
+              <w:t>……. / 4</w:t>
+            </w:r>
+            <w:r>
+              <w:rPr>
+                <w:rFonts w:ascii="Arial" w:eastAsia="IPLCH K+ TU Sans" w:hAnsi="Arial" w:cs="Arial"/>
+                <w:bCs/>
+                <w:color w:val="000000"/>
+                <w:sz w:val="20"/>
+                <w:szCs w:val="20"/>
+                <w:lang w:val="de-AT"/>
+              </w:rPr>
+              <w:t xml:space="preserve"> Punkten</w:t>
+            </w:r>
           </w:p>
         </w:tc>
         <w:tc>
@@ -684,50 +801,40 @@
     </w:p>
     <w:p>
       <w:pPr>
-        <w:pStyle w:val="Listenabsatz"/>
-        <w:numPr>
-          <w:ilvl w:val="0"/>
-          <w:numId w:val="15"/>
-        </w:numPr>
-        <w:rPr>
-          <w:b/>
-          <w:lang w:val="de-AT"/>
-        </w:rPr>
-      </w:pPr>
-      <w:r>
-        <w:rPr>
-          <w:b/>
-          <w:lang w:val="de-AT"/>
-        </w:rPr>
-        <w:t>JSON Schema: {hw_11</w:t>
-      </w:r>
-      <w:r>
-        <w:rPr>
-          <w:b/>
-          <w:lang w:val="de-AT"/>
-        </w:rPr>
-        <w:t>_file}</w:t>
-      </w:r>
-    </w:p>
-    <w:p>
-      <w:pPr>
-        <w:rPr>
-          <w:lang w:val="de-AT"/>
-        </w:rPr>
-      </w:pPr>
-      <w:r>
-        <w:rPr>
-          <w:lang w:val="de-AT"/>
-        </w:rPr>
-        <w:t>{@hw_11</w:t>
-      </w:r>
+        <w:rPr>
+          <w:lang w:val="de-AT"/>
+        </w:rPr>
+      </w:pPr>
       <w:bookmarkStart w:id="0" w:name="_GoBack"/>
       <w:bookmarkEnd w:id="0"/>
-      <w:r>
-        <w:rPr>
-          <w:lang w:val="de-AT"/>
-        </w:rPr>
-        <w:t>}</w:t>
+    </w:p>
+    <w:p>
+      <w:pPr>
+        <w:ind w:firstLine="720"/>
+        <w:rPr>
+          <w:b/>
+          <w:lang w:val="de-AT"/>
+        </w:rPr>
+      </w:pPr>
+      <w:r>
+        <w:rPr>
+          <w:b/>
+          <w:lang w:val="de-AT"/>
+        </w:rPr>
+        <w:t>JSON Schema: {hw_11_file}</w:t>
+      </w:r>
+    </w:p>
+    <w:p>
+      <w:pPr>
+        <w:rPr>
+          <w:lang w:val="de-AT"/>
+        </w:rPr>
+      </w:pPr>
+      <w:r>
+        <w:rPr>
+          <w:lang w:val="de-AT"/>
+        </w:rPr>
+        <w:t>{@hw_11}</w:t>
       </w:r>
     </w:p>
     <w:p>

</xml_diff>

<commit_message>
updates points for hw4
</commit_message>
<xml_diff>
--- a/templates/report-template-hw4.docx
+++ b/templates/report-template-hw4.docx
@@ -176,29 +176,7 @@
                 <w:szCs w:val="20"/>
                 <w:lang w:val="de-AT"/>
               </w:rPr>
-              <w:t xml:space="preserve">……. / </w:t>
-            </w:r>
-            <w:r>
-              <w:rPr>
-                <w:rFonts w:ascii="Arial" w:eastAsia="IPLCH K+ TU Sans" w:hAnsi="Arial" w:cs="Arial"/>
-                <w:bCs/>
-                <w:color w:val="000000"/>
-                <w:sz w:val="20"/>
-                <w:szCs w:val="20"/>
-                <w:lang w:val="de-AT"/>
-              </w:rPr>
-              <w:t>6</w:t>
-            </w:r>
-            <w:r>
-              <w:rPr>
-                <w:rFonts w:ascii="Arial" w:eastAsia="IPLCH K+ TU Sans" w:hAnsi="Arial" w:cs="Arial"/>
-                <w:bCs/>
-                <w:color w:val="000000"/>
-                <w:sz w:val="20"/>
-                <w:szCs w:val="20"/>
-                <w:lang w:val="de-AT"/>
-              </w:rPr>
-              <w:t xml:space="preserve"> Punkten</w:t>
+              <w:t>……. / 5 Punkten</w:t>
             </w:r>
           </w:p>
           <w:p>
@@ -247,8 +225,10 @@
                 <w:szCs w:val="20"/>
                 <w:lang w:val="de-AT"/>
               </w:rPr>
-              <w:t>……. / 4</w:t>
+              <w:t>……. / 5</w:t>
             </w:r>
+            <w:bookmarkStart w:id="0" w:name="_GoBack"/>
+            <w:bookmarkEnd w:id="0"/>
             <w:r>
               <w:rPr>
                 <w:rFonts w:ascii="Arial" w:eastAsia="IPLCH K+ TU Sans" w:hAnsi="Arial" w:cs="Arial"/>
@@ -805,8 +785,6 @@
           <w:lang w:val="de-AT"/>
         </w:rPr>
       </w:pPr>
-      <w:bookmarkStart w:id="0" w:name="_GoBack"/>
-      <w:bookmarkEnd w:id="0"/>
     </w:p>
     <w:p>
       <w:pPr>

</xml_diff>